<commit_message>
deel use cases wytze
</commit_message>
<xml_diff>
--- a/User stories project meme.docx
+++ b/User stories project meme.docx
@@ -147,7 +147,13 @@
               </w:numPr>
             </w:pPr>
             <w:r>
-              <w:t xml:space="preserve">Gebruiker kiest uit de opties: Play, Options, </w:t>
+              <w:t>Gebruiker kiest uit de opties: Play, Options,</w:t>
+            </w:r>
+            <w:r>
+              <w:t xml:space="preserve"> highscore,</w:t>
+            </w:r>
+            <w:r>
+              <w:t xml:space="preserve"> </w:t>
             </w:r>
             <w:proofErr w:type="spellStart"/>
             <w:r>
@@ -158,7 +164,22 @@
           <w:p>
             <w:pPr>
               <w:pStyle w:val="Lijstalinea"/>
-            </w:pPr>
+              <w:numPr>
+                <w:ilvl w:val="0"/>
+                <w:numId w:val="1"/>
+              </w:numPr>
+            </w:pPr>
+            <w:r>
+              <w:t xml:space="preserve">Gebruiker kiest </w:t>
+            </w:r>
+            <w:proofErr w:type="spellStart"/>
+            <w:r>
+              <w:t>play</w:t>
+            </w:r>
+            <w:proofErr w:type="spellEnd"/>
+            <w:r>
+              <w:t>, spel begint</w:t>
+            </w:r>
           </w:p>
         </w:tc>
       </w:tr>
@@ -265,6 +286,881 @@
             </w:pPr>
             <w:r>
               <w:t>Programma sluit zichzelf</w:t>
+            </w:r>
+          </w:p>
+          <w:p>
+            <w:pPr>
+              <w:pStyle w:val="Lijstalinea"/>
+              <w:numPr>
+                <w:ilvl w:val="0"/>
+                <w:numId w:val="2"/>
+              </w:numPr>
+            </w:pPr>
+            <w:r>
+              <w:t>Gebruiker kiest highscore</w:t>
+            </w:r>
+          </w:p>
+          <w:p>
+            <w:pPr>
+              <w:pStyle w:val="Lijstalinea"/>
+            </w:pPr>
+            <w:r>
+              <w:t>Lijst met hoogste scores komt tevoorschijn</w:t>
+            </w:r>
+          </w:p>
+          <w:p>
+            <w:pPr>
+              <w:pStyle w:val="Lijstalinea"/>
+            </w:pPr>
+          </w:p>
+        </w:tc>
+      </w:tr>
+    </w:tbl>
+    <w:p/>
+    <w:tbl>
+      <w:tblPr>
+        <w:tblStyle w:val="Tabelraster"/>
+        <w:tblW w:w="0" w:type="auto"/>
+        <w:tblLook w:val="04A0" w:firstRow="1" w:lastRow="0" w:firstColumn="1" w:lastColumn="0" w:noHBand="0" w:noVBand="1"/>
+      </w:tblPr>
+      <w:tblGrid>
+        <w:gridCol w:w="4531"/>
+        <w:gridCol w:w="4531"/>
+      </w:tblGrid>
+      <w:tr>
+        <w:tc>
+          <w:tcPr>
+            <w:tcW w:w="4531" w:type="dxa"/>
+          </w:tcPr>
+          <w:p>
+            <w:r>
+              <w:t>Naam</w:t>
+            </w:r>
+          </w:p>
+        </w:tc>
+        <w:tc>
+          <w:tcPr>
+            <w:tcW w:w="4531" w:type="dxa"/>
+          </w:tcPr>
+          <w:p>
+            <w:r>
+              <w:t>Spel begin</w:t>
+            </w:r>
+          </w:p>
+        </w:tc>
+      </w:tr>
+      <w:tr>
+        <w:tc>
+          <w:tcPr>
+            <w:tcW w:w="4531" w:type="dxa"/>
+          </w:tcPr>
+          <w:p>
+            <w:r>
+              <w:t>Actors</w:t>
+            </w:r>
+          </w:p>
+        </w:tc>
+        <w:tc>
+          <w:tcPr>
+            <w:tcW w:w="4531" w:type="dxa"/>
+          </w:tcPr>
+          <w:p>
+            <w:r>
+              <w:t>Gebruiker</w:t>
+            </w:r>
+          </w:p>
+        </w:tc>
+      </w:tr>
+      <w:tr>
+        <w:tc>
+          <w:tcPr>
+            <w:tcW w:w="4531" w:type="dxa"/>
+          </w:tcPr>
+          <w:p>
+            <w:proofErr w:type="spellStart"/>
+            <w:r>
+              <w:t>Prerequisites</w:t>
+            </w:r>
+            <w:proofErr w:type="spellEnd"/>
+          </w:p>
+        </w:tc>
+        <w:tc>
+          <w:tcPr>
+            <w:tcW w:w="4531" w:type="dxa"/>
+          </w:tcPr>
+          <w:p>
+            <w:r>
+              <w:t>Play gekozen op menu</w:t>
+            </w:r>
+          </w:p>
+        </w:tc>
+      </w:tr>
+      <w:tr>
+        <w:tc>
+          <w:tcPr>
+            <w:tcW w:w="4531" w:type="dxa"/>
+          </w:tcPr>
+          <w:p>
+            <w:proofErr w:type="spellStart"/>
+            <w:r>
+              <w:t>Normal</w:t>
+            </w:r>
+            <w:proofErr w:type="spellEnd"/>
+            <w:r>
+              <w:t xml:space="preserve"> flow</w:t>
+            </w:r>
+          </w:p>
+        </w:tc>
+        <w:tc>
+          <w:tcPr>
+            <w:tcW w:w="4531" w:type="dxa"/>
+          </w:tcPr>
+          <w:p>
+            <w:pPr>
+              <w:pStyle w:val="Lijstalinea"/>
+              <w:numPr>
+                <w:ilvl w:val="0"/>
+                <w:numId w:val="3"/>
+              </w:numPr>
+            </w:pPr>
+            <w:r>
+              <w:t>Form wisselt van menu naar game</w:t>
+            </w:r>
+          </w:p>
+          <w:p>
+            <w:pPr>
+              <w:pStyle w:val="Lijstalinea"/>
+              <w:numPr>
+                <w:ilvl w:val="0"/>
+                <w:numId w:val="3"/>
+              </w:numPr>
+            </w:pPr>
+            <w:r>
+              <w:t>Game kiest willekeurige verdeling van kaarten</w:t>
+            </w:r>
+          </w:p>
+          <w:p>
+            <w:pPr>
+              <w:pStyle w:val="Lijstalinea"/>
+              <w:numPr>
+                <w:ilvl w:val="0"/>
+                <w:numId w:val="3"/>
+              </w:numPr>
+            </w:pPr>
+            <w:r>
+              <w:t>Kaarten kunnen worden omgedraaid</w:t>
+            </w:r>
+          </w:p>
+        </w:tc>
+      </w:tr>
+      <w:tr>
+        <w:tc>
+          <w:tcPr>
+            <w:tcW w:w="4531" w:type="dxa"/>
+          </w:tcPr>
+          <w:p>
+            <w:proofErr w:type="spellStart"/>
+            <w:r>
+              <w:t>Results</w:t>
+            </w:r>
+            <w:proofErr w:type="spellEnd"/>
+          </w:p>
+        </w:tc>
+        <w:tc>
+          <w:tcPr>
+            <w:tcW w:w="4531" w:type="dxa"/>
+          </w:tcPr>
+          <w:p>
+            <w:r>
+              <w:t>De game is klaar om gespeeld te worden.</w:t>
+            </w:r>
+          </w:p>
+        </w:tc>
+      </w:tr>
+      <w:tr>
+        <w:tc>
+          <w:tcPr>
+            <w:tcW w:w="4531" w:type="dxa"/>
+          </w:tcPr>
+          <w:p>
+            <w:proofErr w:type="spellStart"/>
+            <w:r>
+              <w:t>Alternate</w:t>
+            </w:r>
+            <w:proofErr w:type="spellEnd"/>
+            <w:r>
+              <w:t xml:space="preserve"> flow</w:t>
+            </w:r>
+          </w:p>
+        </w:tc>
+        <w:tc>
+          <w:tcPr>
+            <w:tcW w:w="4531" w:type="dxa"/>
+          </w:tcPr>
+          <w:p>
+            <w:pPr>
+              <w:pStyle w:val="Lijstalinea"/>
+              <w:numPr>
+                <w:ilvl w:val="0"/>
+                <w:numId w:val="2"/>
+              </w:numPr>
+            </w:pPr>
+            <w:r>
+              <w:t>Speler wil spel toch niet spelen</w:t>
+            </w:r>
+          </w:p>
+          <w:p>
+            <w:pPr>
+              <w:pStyle w:val="Lijstalinea"/>
+            </w:pPr>
+            <w:r>
+              <w:t>Speler sluit het scherm, slaat niet op.</w:t>
+            </w:r>
+          </w:p>
+          <w:p>
+            <w:pPr>
+              <w:pStyle w:val="Lijstalinea"/>
+            </w:pPr>
+          </w:p>
+        </w:tc>
+      </w:tr>
+    </w:tbl>
+    <w:p/>
+    <w:tbl>
+      <w:tblPr>
+        <w:tblStyle w:val="Tabelraster"/>
+        <w:tblW w:w="0" w:type="auto"/>
+        <w:tblLook w:val="04A0" w:firstRow="1" w:lastRow="0" w:firstColumn="1" w:lastColumn="0" w:noHBand="0" w:noVBand="1"/>
+      </w:tblPr>
+      <w:tblGrid>
+        <w:gridCol w:w="4531"/>
+        <w:gridCol w:w="4531"/>
+      </w:tblGrid>
+      <w:tr>
+        <w:tc>
+          <w:tcPr>
+            <w:tcW w:w="4531" w:type="dxa"/>
+          </w:tcPr>
+          <w:p>
+            <w:r>
+              <w:t>Naam</w:t>
+            </w:r>
+          </w:p>
+        </w:tc>
+        <w:tc>
+          <w:tcPr>
+            <w:tcW w:w="4531" w:type="dxa"/>
+          </w:tcPr>
+          <w:p>
+            <w:proofErr w:type="spellStart"/>
+            <w:r>
+              <w:t>Multiplayer</w:t>
+            </w:r>
+            <w:proofErr w:type="spellEnd"/>
+          </w:p>
+        </w:tc>
+      </w:tr>
+      <w:tr>
+        <w:tc>
+          <w:tcPr>
+            <w:tcW w:w="4531" w:type="dxa"/>
+          </w:tcPr>
+          <w:p>
+            <w:r>
+              <w:t>Actors</w:t>
+            </w:r>
+          </w:p>
+        </w:tc>
+        <w:tc>
+          <w:tcPr>
+            <w:tcW w:w="4531" w:type="dxa"/>
+          </w:tcPr>
+          <w:p>
+            <w:r>
+              <w:t>Gebruiker1, Gebruiker2</w:t>
+            </w:r>
+          </w:p>
+        </w:tc>
+      </w:tr>
+      <w:tr>
+        <w:tc>
+          <w:tcPr>
+            <w:tcW w:w="4531" w:type="dxa"/>
+          </w:tcPr>
+          <w:p>
+            <w:proofErr w:type="spellStart"/>
+            <w:r>
+              <w:t>Prerequisites</w:t>
+            </w:r>
+            <w:proofErr w:type="spellEnd"/>
+          </w:p>
+        </w:tc>
+        <w:tc>
+          <w:tcPr>
+            <w:tcW w:w="4531" w:type="dxa"/>
+          </w:tcPr>
+          <w:p>
+            <w:r>
+              <w:t>Programma open, Play gekozen</w:t>
+            </w:r>
+          </w:p>
+        </w:tc>
+      </w:tr>
+      <w:tr>
+        <w:tc>
+          <w:tcPr>
+            <w:tcW w:w="4531" w:type="dxa"/>
+          </w:tcPr>
+          <w:p>
+            <w:proofErr w:type="spellStart"/>
+            <w:r>
+              <w:t>Normal</w:t>
+            </w:r>
+            <w:proofErr w:type="spellEnd"/>
+            <w:r>
+              <w:t xml:space="preserve"> flow</w:t>
+            </w:r>
+          </w:p>
+        </w:tc>
+        <w:tc>
+          <w:tcPr>
+            <w:tcW w:w="4531" w:type="dxa"/>
+          </w:tcPr>
+          <w:p>
+            <w:pPr>
+              <w:pStyle w:val="Lijstalinea"/>
+              <w:numPr>
+                <w:ilvl w:val="0"/>
+                <w:numId w:val="4"/>
+              </w:numPr>
+            </w:pPr>
+            <w:r>
+              <w:t>Invul veld komt op, vraagt om naam speler 1</w:t>
+            </w:r>
+          </w:p>
+          <w:p>
+            <w:pPr>
+              <w:pStyle w:val="Lijstalinea"/>
+              <w:numPr>
+                <w:ilvl w:val="0"/>
+                <w:numId w:val="4"/>
+              </w:numPr>
+            </w:pPr>
+            <w:r>
+              <w:t>Idem voor speler 2</w:t>
+            </w:r>
+          </w:p>
+          <w:p>
+            <w:pPr>
+              <w:pStyle w:val="Lijstalinea"/>
+              <w:numPr>
+                <w:ilvl w:val="0"/>
+                <w:numId w:val="4"/>
+              </w:numPr>
+            </w:pPr>
+            <w:r>
+              <w:t>Speler 1 begint door 2 kaarten te kiezen en om te draaien</w:t>
+            </w:r>
+          </w:p>
+          <w:p>
+            <w:pPr>
+              <w:pStyle w:val="Lijstalinea"/>
+              <w:numPr>
+                <w:ilvl w:val="0"/>
+                <w:numId w:val="4"/>
+              </w:numPr>
+            </w:pPr>
+            <w:r>
+              <w:t xml:space="preserve">Als alle paren gemaakt zijn vergelijkt het programma de scores en de hoogste score wint </w:t>
+            </w:r>
+          </w:p>
+          <w:p>
+            <w:pPr>
+              <w:ind w:left="360"/>
+            </w:pPr>
+          </w:p>
+        </w:tc>
+      </w:tr>
+      <w:tr>
+        <w:tc>
+          <w:tcPr>
+            <w:tcW w:w="4531" w:type="dxa"/>
+          </w:tcPr>
+          <w:p>
+            <w:proofErr w:type="spellStart"/>
+            <w:r>
+              <w:t>Results</w:t>
+            </w:r>
+            <w:proofErr w:type="spellEnd"/>
+          </w:p>
+        </w:tc>
+        <w:tc>
+          <w:tcPr>
+            <w:tcW w:w="4531" w:type="dxa"/>
+          </w:tcPr>
+          <w:p>
+            <w:r>
+              <w:t>Scherm met daarop het resultaat wordt getoond</w:t>
+            </w:r>
+          </w:p>
+        </w:tc>
+      </w:tr>
+      <w:tr>
+        <w:tc>
+          <w:tcPr>
+            <w:tcW w:w="4531" w:type="dxa"/>
+          </w:tcPr>
+          <w:p>
+            <w:proofErr w:type="spellStart"/>
+            <w:r>
+              <w:t>Alternate</w:t>
+            </w:r>
+            <w:proofErr w:type="spellEnd"/>
+            <w:r>
+              <w:t xml:space="preserve"> flow</w:t>
+            </w:r>
+          </w:p>
+        </w:tc>
+        <w:tc>
+          <w:tcPr>
+            <w:tcW w:w="4531" w:type="dxa"/>
+          </w:tcPr>
+          <w:p>
+            <w:pPr>
+              <w:pStyle w:val="Lijstalinea"/>
+              <w:numPr>
+                <w:ilvl w:val="0"/>
+                <w:numId w:val="2"/>
+              </w:numPr>
+            </w:pPr>
+            <w:r>
+              <w:t>Bij gelijk spel toont hij gelijk spel op het scherm</w:t>
+            </w:r>
+          </w:p>
+          <w:p>
+            <w:pPr>
+              <w:pStyle w:val="Lijstalinea"/>
+            </w:pPr>
+          </w:p>
+        </w:tc>
+      </w:tr>
+    </w:tbl>
+    <w:p/>
+    <w:tbl>
+      <w:tblPr>
+        <w:tblStyle w:val="Tabelraster"/>
+        <w:tblW w:w="0" w:type="auto"/>
+        <w:tblLook w:val="04A0" w:firstRow="1" w:lastRow="0" w:firstColumn="1" w:lastColumn="0" w:noHBand="0" w:noVBand="1"/>
+      </w:tblPr>
+      <w:tblGrid>
+        <w:gridCol w:w="4531"/>
+        <w:gridCol w:w="4531"/>
+      </w:tblGrid>
+      <w:tr>
+        <w:tc>
+          <w:tcPr>
+            <w:tcW w:w="4531" w:type="dxa"/>
+          </w:tcPr>
+          <w:p>
+            <w:r>
+              <w:t>Naam</w:t>
+            </w:r>
+          </w:p>
+        </w:tc>
+        <w:tc>
+          <w:tcPr>
+            <w:tcW w:w="4531" w:type="dxa"/>
+          </w:tcPr>
+          <w:p>
+            <w:r>
+              <w:t>Score</w:t>
+            </w:r>
+          </w:p>
+        </w:tc>
+      </w:tr>
+      <w:tr>
+        <w:tc>
+          <w:tcPr>
+            <w:tcW w:w="4531" w:type="dxa"/>
+          </w:tcPr>
+          <w:p>
+            <w:r>
+              <w:t>Actors</w:t>
+            </w:r>
+          </w:p>
+        </w:tc>
+        <w:tc>
+          <w:tcPr>
+            <w:tcW w:w="4531" w:type="dxa"/>
+          </w:tcPr>
+          <w:p>
+            <w:r>
+              <w:t>Gebruiker 1, (Gebruiker 2)</w:t>
+            </w:r>
+          </w:p>
+        </w:tc>
+      </w:tr>
+      <w:tr>
+        <w:tc>
+          <w:tcPr>
+            <w:tcW w:w="4531" w:type="dxa"/>
+          </w:tcPr>
+          <w:p>
+            <w:proofErr w:type="spellStart"/>
+            <w:r>
+              <w:t>Prerequisites</w:t>
+            </w:r>
+            <w:proofErr w:type="spellEnd"/>
+          </w:p>
+        </w:tc>
+        <w:tc>
+          <w:tcPr>
+            <w:tcW w:w="4531" w:type="dxa"/>
+          </w:tcPr>
+          <w:p>
+            <w:r>
+              <w:t>Spel is afgelopen</w:t>
+            </w:r>
+          </w:p>
+        </w:tc>
+      </w:tr>
+      <w:tr>
+        <w:tc>
+          <w:tcPr>
+            <w:tcW w:w="4531" w:type="dxa"/>
+          </w:tcPr>
+          <w:p>
+            <w:proofErr w:type="spellStart"/>
+            <w:r>
+              <w:t>Normal</w:t>
+            </w:r>
+            <w:proofErr w:type="spellEnd"/>
+            <w:r>
+              <w:t xml:space="preserve"> flow</w:t>
+            </w:r>
+          </w:p>
+        </w:tc>
+        <w:tc>
+          <w:tcPr>
+            <w:tcW w:w="4531" w:type="dxa"/>
+          </w:tcPr>
+          <w:p>
+            <w:pPr>
+              <w:pStyle w:val="Lijstalinea"/>
+              <w:numPr>
+                <w:ilvl w:val="0"/>
+                <w:numId w:val="5"/>
+              </w:numPr>
+            </w:pPr>
+            <w:r>
+              <w:t>Speler(s) sluit(en) spel af (laatste paar gemaakt)</w:t>
+            </w:r>
+          </w:p>
+          <w:p>
+            <w:pPr>
+              <w:pStyle w:val="Lijstalinea"/>
+              <w:numPr>
+                <w:ilvl w:val="0"/>
+                <w:numId w:val="5"/>
+              </w:numPr>
+            </w:pPr>
+            <w:r>
+              <w:t>Score(s) worden uitgerekend</w:t>
+            </w:r>
+          </w:p>
+          <w:p>
+            <w:pPr>
+              <w:pStyle w:val="Lijstalinea"/>
+              <w:numPr>
+                <w:ilvl w:val="0"/>
+                <w:numId w:val="5"/>
+              </w:numPr>
+            </w:pPr>
+            <w:r>
+              <w:t>Scherm toont scores</w:t>
+            </w:r>
+          </w:p>
+        </w:tc>
+      </w:tr>
+      <w:tr>
+        <w:tc>
+          <w:tcPr>
+            <w:tcW w:w="4531" w:type="dxa"/>
+          </w:tcPr>
+          <w:p>
+            <w:proofErr w:type="spellStart"/>
+            <w:r>
+              <w:t>Results</w:t>
+            </w:r>
+            <w:proofErr w:type="spellEnd"/>
+          </w:p>
+        </w:tc>
+        <w:tc>
+          <w:tcPr>
+            <w:tcW w:w="4531" w:type="dxa"/>
+          </w:tcPr>
+          <w:p>
+            <w:r>
+              <w:t>Score(s) worden op scherm gegeven</w:t>
+            </w:r>
+          </w:p>
+        </w:tc>
+      </w:tr>
+      <w:tr>
+        <w:tc>
+          <w:tcPr>
+            <w:tcW w:w="4531" w:type="dxa"/>
+          </w:tcPr>
+          <w:p>
+            <w:proofErr w:type="spellStart"/>
+            <w:r>
+              <w:t>Alternate</w:t>
+            </w:r>
+            <w:proofErr w:type="spellEnd"/>
+            <w:r>
+              <w:t xml:space="preserve"> flow</w:t>
+            </w:r>
+          </w:p>
+        </w:tc>
+        <w:tc>
+          <w:tcPr>
+            <w:tcW w:w="4531" w:type="dxa"/>
+          </w:tcPr>
+          <w:p>
+            <w:r>
+              <w:t>NVT</w:t>
+            </w:r>
+          </w:p>
+        </w:tc>
+      </w:tr>
+    </w:tbl>
+    <w:p/>
+    <w:tbl>
+      <w:tblPr>
+        <w:tblStyle w:val="Tabelraster"/>
+        <w:tblW w:w="0" w:type="auto"/>
+        <w:tblLook w:val="04A0" w:firstRow="1" w:lastRow="0" w:firstColumn="1" w:lastColumn="0" w:noHBand="0" w:noVBand="1"/>
+      </w:tblPr>
+      <w:tblGrid>
+        <w:gridCol w:w="4531"/>
+        <w:gridCol w:w="4531"/>
+      </w:tblGrid>
+      <w:tr>
+        <w:tc>
+          <w:tcPr>
+            <w:tcW w:w="4531" w:type="dxa"/>
+          </w:tcPr>
+          <w:p>
+            <w:r>
+              <w:t>Naam</w:t>
+            </w:r>
+          </w:p>
+        </w:tc>
+        <w:tc>
+          <w:tcPr>
+            <w:tcW w:w="4531" w:type="dxa"/>
+          </w:tcPr>
+          <w:p>
+            <w:r>
+              <w:t>Opslaan</w:t>
+            </w:r>
+          </w:p>
+        </w:tc>
+      </w:tr>
+      <w:tr>
+        <w:tc>
+          <w:tcPr>
+            <w:tcW w:w="4531" w:type="dxa"/>
+          </w:tcPr>
+          <w:p>
+            <w:r>
+              <w:t>Actors</w:t>
+            </w:r>
+          </w:p>
+        </w:tc>
+        <w:tc>
+          <w:tcPr>
+            <w:tcW w:w="4531" w:type="dxa"/>
+          </w:tcPr>
+          <w:p>
+            <w:r>
+              <w:t>Gebruiker 1, (Gebruiker 2)</w:t>
+            </w:r>
+          </w:p>
+        </w:tc>
+      </w:tr>
+      <w:tr>
+        <w:tc>
+          <w:tcPr>
+            <w:tcW w:w="4531" w:type="dxa"/>
+          </w:tcPr>
+          <w:p>
+            <w:proofErr w:type="spellStart"/>
+            <w:r>
+              <w:t>Prerequisites</w:t>
+            </w:r>
+            <w:proofErr w:type="spellEnd"/>
+          </w:p>
+        </w:tc>
+        <w:tc>
+          <w:tcPr>
+            <w:tcW w:w="4531" w:type="dxa"/>
+          </w:tcPr>
+          <w:p>
+            <w:r>
+              <w:t>Spel is bezig</w:t>
+            </w:r>
+          </w:p>
+        </w:tc>
+      </w:tr>
+      <w:tr>
+        <w:tc>
+          <w:tcPr>
+            <w:tcW w:w="4531" w:type="dxa"/>
+          </w:tcPr>
+          <w:p>
+            <w:proofErr w:type="spellStart"/>
+            <w:r>
+              <w:t>Normal</w:t>
+            </w:r>
+            <w:proofErr w:type="spellEnd"/>
+            <w:r>
+              <w:t xml:space="preserve"> flow</w:t>
+            </w:r>
+          </w:p>
+        </w:tc>
+        <w:tc>
+          <w:tcPr>
+            <w:tcW w:w="4531" w:type="dxa"/>
+          </w:tcPr>
+          <w:p>
+            <w:pPr>
+              <w:pStyle w:val="Lijstalinea"/>
+              <w:numPr>
+                <w:ilvl w:val="0"/>
+                <w:numId w:val="6"/>
+              </w:numPr>
+            </w:pPr>
+            <w:r>
+              <w:t>Speler sluit spel af voordat het klaar is /speler drukt op save knop</w:t>
+            </w:r>
+          </w:p>
+          <w:p>
+            <w:pPr>
+              <w:pStyle w:val="Lijstalinea"/>
+              <w:numPr>
+                <w:ilvl w:val="0"/>
+                <w:numId w:val="6"/>
+              </w:numPr>
+            </w:pPr>
+            <w:r>
+              <w:t>Game vraagt of je niet wil opslaan voordat je stopt/ sla over als op knop is gedrukt</w:t>
+            </w:r>
+          </w:p>
+          <w:p>
+            <w:pPr>
+              <w:pStyle w:val="Lijstalinea"/>
+              <w:numPr>
+                <w:ilvl w:val="0"/>
+                <w:numId w:val="6"/>
+              </w:numPr>
+            </w:pPr>
+            <w:r>
+              <w:t>Game vraagt om naam voor file</w:t>
+            </w:r>
+          </w:p>
+          <w:p>
+            <w:pPr>
+              <w:pStyle w:val="Lijstalinea"/>
+              <w:numPr>
+                <w:ilvl w:val="0"/>
+                <w:numId w:val="6"/>
+              </w:numPr>
+            </w:pPr>
+            <w:r>
+              <w:t>Game slaat status op in een .</w:t>
+            </w:r>
+            <w:proofErr w:type="spellStart"/>
+            <w:r>
+              <w:t>sav</w:t>
+            </w:r>
+            <w:proofErr w:type="spellEnd"/>
+            <w:r>
+              <w:t xml:space="preserve"> bestand</w:t>
+            </w:r>
+          </w:p>
+          <w:p>
+            <w:pPr>
+              <w:pStyle w:val="Lijstalinea"/>
+            </w:pPr>
+          </w:p>
+        </w:tc>
+      </w:tr>
+      <w:tr>
+        <w:tc>
+          <w:tcPr>
+            <w:tcW w:w="4531" w:type="dxa"/>
+          </w:tcPr>
+          <w:p>
+            <w:proofErr w:type="spellStart"/>
+            <w:r>
+              <w:t>Results</w:t>
+            </w:r>
+            <w:proofErr w:type="spellEnd"/>
+          </w:p>
+        </w:tc>
+        <w:tc>
+          <w:tcPr>
+            <w:tcW w:w="4531" w:type="dxa"/>
+          </w:tcPr>
+          <w:p>
+            <w:r>
+              <w:t>Bestand kan worden geopend vanuit het hoofmen</w:t>
+            </w:r>
+            <w:r>
+              <w:t>u</w:t>
+            </w:r>
+          </w:p>
+        </w:tc>
+      </w:tr>
+      <w:tr>
+        <w:tc>
+          <w:tcPr>
+            <w:tcW w:w="4531" w:type="dxa"/>
+          </w:tcPr>
+          <w:p>
+            <w:proofErr w:type="spellStart"/>
+            <w:r>
+              <w:t>Alternate</w:t>
+            </w:r>
+            <w:proofErr w:type="spellEnd"/>
+            <w:r>
+              <w:t xml:space="preserve"> flow</w:t>
+            </w:r>
+          </w:p>
+        </w:tc>
+        <w:tc>
+          <w:tcPr>
+            <w:tcW w:w="4531" w:type="dxa"/>
+          </w:tcPr>
+          <w:p>
+            <w:pPr>
+              <w:pStyle w:val="Lijstalinea"/>
+              <w:numPr>
+                <w:ilvl w:val="0"/>
+                <w:numId w:val="2"/>
+              </w:numPr>
+            </w:pPr>
+            <w:r>
+              <w:t>Speler kiest ervoor bestand niet op te slaan</w:t>
+            </w:r>
+          </w:p>
+          <w:p>
+            <w:pPr>
+              <w:pStyle w:val="Lijstalinea"/>
+            </w:pPr>
+            <w:r>
+              <w:t>Er wordt geen save file gemaakt.</w:t>
             </w:r>
             <w:bookmarkStart w:id="0" w:name="_GoBack"/>
             <w:bookmarkEnd w:id="0"/>
@@ -286,6 +1182,95 @@
 <file path=word/numbering.xml><?xml version="1.0" encoding="utf-8"?>
 <w:numbering xmlns:wpc="http://schemas.microsoft.com/office/word/2010/wordprocessingCanvas" xmlns:cx="http://schemas.microsoft.com/office/drawing/2014/chartex" xmlns:cx1="http://schemas.microsoft.com/office/drawing/2015/9/8/chartex" xmlns:cx2="http://schemas.microsoft.com/office/drawing/2015/10/21/chartex" xmlns:cx3="http://schemas.microsoft.com/office/drawing/2016/5/9/chartex" xmlns:cx4="http://schemas.microsoft.com/office/drawing/2016/5/10/chartex" xmlns:cx5="http://schemas.microsoft.com/office/drawing/2016/5/11/chartex" xmlns:cx6="http://schemas.microsoft.com/office/drawing/2016/5/12/chartex" xmlns:cx7="http://schemas.microsoft.com/office/drawing/2016/5/13/chartex" xmlns:cx8="http://schemas.microsoft.com/office/drawing/2016/5/14/chartex" xmlns:mc="http://schemas.openxmlformats.org/markup-compatibility/2006" xmlns:aink="http://schemas.microsoft.com/office/drawing/2016/ink" xmlns:am3d="http://schemas.microsoft.com/office/drawing/2017/model3d" xmlns:o="urn:schemas-microsoft-com:office:office" xmlns:r="http://schemas.openxmlformats.org/officeDocument/2006/relationships" xmlns:m="http://schemas.openxmlformats.org/officeDocument/2006/math" xmlns:v="urn:schemas-microsoft-com:vml" xmlns:wp14="http://schemas.microsoft.com/office/word/2010/wordprocessingDrawing" xmlns:wp="http://schemas.openxmlformats.org/drawingml/2006/wordprocessingDrawing" xmlns:w10="urn:schemas-microsoft-com:office:word" xmlns:w="http://schemas.openxmlformats.org/wordprocessingml/2006/main" xmlns:w14="http://schemas.microsoft.com/office/word/2010/wordml" xmlns:w15="http://schemas.microsoft.com/office/word/2012/wordml" xmlns:w16cid="http://schemas.microsoft.com/office/word/2016/wordml/cid" xmlns:w16se="http://schemas.microsoft.com/office/word/2015/wordml/symex" xmlns:wpg="http://schemas.microsoft.com/office/word/2010/wordprocessingGroup" xmlns:wpi="http://schemas.microsoft.com/office/word/2010/wordprocessingInk" xmlns:wne="http://schemas.microsoft.com/office/word/2006/wordml" xmlns:wps="http://schemas.microsoft.com/office/word/2010/wordprocessingShape" mc:Ignorable="w14 w15 w16se w16cid wp14">
   <w:abstractNum w:abstractNumId="0" w15:restartNumberingAfterBreak="0">
+    <w:nsid w:val="009F1478"/>
+    <w:multiLevelType w:val="hybridMultilevel"/>
+    <w:tmpl w:val="1CA8A46A"/>
+    <w:lvl w:ilvl="0" w:tplc="0413000F">
+      <w:start w:val="1"/>
+      <w:numFmt w:val="decimal"/>
+      <w:lvlText w:val="%1."/>
+      <w:lvlJc w:val="left"/>
+      <w:pPr>
+        <w:ind w:left="720" w:hanging="360"/>
+      </w:pPr>
+      <w:rPr>
+        <w:rFonts w:hint="default"/>
+      </w:rPr>
+    </w:lvl>
+    <w:lvl w:ilvl="1" w:tplc="04130019" w:tentative="1">
+      <w:start w:val="1"/>
+      <w:numFmt w:val="lowerLetter"/>
+      <w:lvlText w:val="%2."/>
+      <w:lvlJc w:val="left"/>
+      <w:pPr>
+        <w:ind w:left="1440" w:hanging="360"/>
+      </w:pPr>
+    </w:lvl>
+    <w:lvl w:ilvl="2" w:tplc="0413001B" w:tentative="1">
+      <w:start w:val="1"/>
+      <w:numFmt w:val="lowerRoman"/>
+      <w:lvlText w:val="%3."/>
+      <w:lvlJc w:val="right"/>
+      <w:pPr>
+        <w:ind w:left="2160" w:hanging="180"/>
+      </w:pPr>
+    </w:lvl>
+    <w:lvl w:ilvl="3" w:tplc="0413000F" w:tentative="1">
+      <w:start w:val="1"/>
+      <w:numFmt w:val="decimal"/>
+      <w:lvlText w:val="%4."/>
+      <w:lvlJc w:val="left"/>
+      <w:pPr>
+        <w:ind w:left="2880" w:hanging="360"/>
+      </w:pPr>
+    </w:lvl>
+    <w:lvl w:ilvl="4" w:tplc="04130019" w:tentative="1">
+      <w:start w:val="1"/>
+      <w:numFmt w:val="lowerLetter"/>
+      <w:lvlText w:val="%5."/>
+      <w:lvlJc w:val="left"/>
+      <w:pPr>
+        <w:ind w:left="3600" w:hanging="360"/>
+      </w:pPr>
+    </w:lvl>
+    <w:lvl w:ilvl="5" w:tplc="0413001B" w:tentative="1">
+      <w:start w:val="1"/>
+      <w:numFmt w:val="lowerRoman"/>
+      <w:lvlText w:val="%6."/>
+      <w:lvlJc w:val="right"/>
+      <w:pPr>
+        <w:ind w:left="4320" w:hanging="180"/>
+      </w:pPr>
+    </w:lvl>
+    <w:lvl w:ilvl="6" w:tplc="0413000F" w:tentative="1">
+      <w:start w:val="1"/>
+      <w:numFmt w:val="decimal"/>
+      <w:lvlText w:val="%7."/>
+      <w:lvlJc w:val="left"/>
+      <w:pPr>
+        <w:ind w:left="5040" w:hanging="360"/>
+      </w:pPr>
+    </w:lvl>
+    <w:lvl w:ilvl="7" w:tplc="04130019" w:tentative="1">
+      <w:start w:val="1"/>
+      <w:numFmt w:val="lowerLetter"/>
+      <w:lvlText w:val="%8."/>
+      <w:lvlJc w:val="left"/>
+      <w:pPr>
+        <w:ind w:left="5760" w:hanging="360"/>
+      </w:pPr>
+    </w:lvl>
+    <w:lvl w:ilvl="8" w:tplc="0413001B" w:tentative="1">
+      <w:start w:val="1"/>
+      <w:numFmt w:val="lowerRoman"/>
+      <w:lvlText w:val="%9."/>
+      <w:lvlJc w:val="right"/>
+      <w:pPr>
+        <w:ind w:left="6480" w:hanging="180"/>
+      </w:pPr>
+    </w:lvl>
+  </w:abstractNum>
+  <w:abstractNum w:abstractNumId="1" w15:restartNumberingAfterBreak="0">
     <w:nsid w:val="06C44F5A"/>
     <w:multiLevelType w:val="hybridMultilevel"/>
     <w:tmpl w:val="9B8E1946"/>
@@ -374,7 +1359,274 @@
       </w:pPr>
     </w:lvl>
   </w:abstractNum>
-  <w:abstractNum w:abstractNumId="1" w15:restartNumberingAfterBreak="0">
+  <w:abstractNum w:abstractNumId="2" w15:restartNumberingAfterBreak="0">
+    <w:nsid w:val="36004DD7"/>
+    <w:multiLevelType w:val="hybridMultilevel"/>
+    <w:tmpl w:val="9C3E73B6"/>
+    <w:lvl w:ilvl="0" w:tplc="0413000F">
+      <w:start w:val="1"/>
+      <w:numFmt w:val="decimal"/>
+      <w:lvlText w:val="%1."/>
+      <w:lvlJc w:val="left"/>
+      <w:pPr>
+        <w:ind w:left="720" w:hanging="360"/>
+      </w:pPr>
+      <w:rPr>
+        <w:rFonts w:hint="default"/>
+      </w:rPr>
+    </w:lvl>
+    <w:lvl w:ilvl="1" w:tplc="04130019" w:tentative="1">
+      <w:start w:val="1"/>
+      <w:numFmt w:val="lowerLetter"/>
+      <w:lvlText w:val="%2."/>
+      <w:lvlJc w:val="left"/>
+      <w:pPr>
+        <w:ind w:left="1440" w:hanging="360"/>
+      </w:pPr>
+    </w:lvl>
+    <w:lvl w:ilvl="2" w:tplc="0413001B" w:tentative="1">
+      <w:start w:val="1"/>
+      <w:numFmt w:val="lowerRoman"/>
+      <w:lvlText w:val="%3."/>
+      <w:lvlJc w:val="right"/>
+      <w:pPr>
+        <w:ind w:left="2160" w:hanging="180"/>
+      </w:pPr>
+    </w:lvl>
+    <w:lvl w:ilvl="3" w:tplc="0413000F" w:tentative="1">
+      <w:start w:val="1"/>
+      <w:numFmt w:val="decimal"/>
+      <w:lvlText w:val="%4."/>
+      <w:lvlJc w:val="left"/>
+      <w:pPr>
+        <w:ind w:left="2880" w:hanging="360"/>
+      </w:pPr>
+    </w:lvl>
+    <w:lvl w:ilvl="4" w:tplc="04130019" w:tentative="1">
+      <w:start w:val="1"/>
+      <w:numFmt w:val="lowerLetter"/>
+      <w:lvlText w:val="%5."/>
+      <w:lvlJc w:val="left"/>
+      <w:pPr>
+        <w:ind w:left="3600" w:hanging="360"/>
+      </w:pPr>
+    </w:lvl>
+    <w:lvl w:ilvl="5" w:tplc="0413001B" w:tentative="1">
+      <w:start w:val="1"/>
+      <w:numFmt w:val="lowerRoman"/>
+      <w:lvlText w:val="%6."/>
+      <w:lvlJc w:val="right"/>
+      <w:pPr>
+        <w:ind w:left="4320" w:hanging="180"/>
+      </w:pPr>
+    </w:lvl>
+    <w:lvl w:ilvl="6" w:tplc="0413000F" w:tentative="1">
+      <w:start w:val="1"/>
+      <w:numFmt w:val="decimal"/>
+      <w:lvlText w:val="%7."/>
+      <w:lvlJc w:val="left"/>
+      <w:pPr>
+        <w:ind w:left="5040" w:hanging="360"/>
+      </w:pPr>
+    </w:lvl>
+    <w:lvl w:ilvl="7" w:tplc="04130019" w:tentative="1">
+      <w:start w:val="1"/>
+      <w:numFmt w:val="lowerLetter"/>
+      <w:lvlText w:val="%8."/>
+      <w:lvlJc w:val="left"/>
+      <w:pPr>
+        <w:ind w:left="5760" w:hanging="360"/>
+      </w:pPr>
+    </w:lvl>
+    <w:lvl w:ilvl="8" w:tplc="0413001B" w:tentative="1">
+      <w:start w:val="1"/>
+      <w:numFmt w:val="lowerRoman"/>
+      <w:lvlText w:val="%9."/>
+      <w:lvlJc w:val="right"/>
+      <w:pPr>
+        <w:ind w:left="6480" w:hanging="180"/>
+      </w:pPr>
+    </w:lvl>
+  </w:abstractNum>
+  <w:abstractNum w:abstractNumId="3" w15:restartNumberingAfterBreak="0">
+    <w:nsid w:val="5C9C14F9"/>
+    <w:multiLevelType w:val="hybridMultilevel"/>
+    <w:tmpl w:val="5762C9B8"/>
+    <w:lvl w:ilvl="0" w:tplc="0413000F">
+      <w:start w:val="1"/>
+      <w:numFmt w:val="decimal"/>
+      <w:lvlText w:val="%1."/>
+      <w:lvlJc w:val="left"/>
+      <w:pPr>
+        <w:ind w:left="720" w:hanging="360"/>
+      </w:pPr>
+      <w:rPr>
+        <w:rFonts w:hint="default"/>
+      </w:rPr>
+    </w:lvl>
+    <w:lvl w:ilvl="1" w:tplc="04130019" w:tentative="1">
+      <w:start w:val="1"/>
+      <w:numFmt w:val="lowerLetter"/>
+      <w:lvlText w:val="%2."/>
+      <w:lvlJc w:val="left"/>
+      <w:pPr>
+        <w:ind w:left="1440" w:hanging="360"/>
+      </w:pPr>
+    </w:lvl>
+    <w:lvl w:ilvl="2" w:tplc="0413001B" w:tentative="1">
+      <w:start w:val="1"/>
+      <w:numFmt w:val="lowerRoman"/>
+      <w:lvlText w:val="%3."/>
+      <w:lvlJc w:val="right"/>
+      <w:pPr>
+        <w:ind w:left="2160" w:hanging="180"/>
+      </w:pPr>
+    </w:lvl>
+    <w:lvl w:ilvl="3" w:tplc="0413000F" w:tentative="1">
+      <w:start w:val="1"/>
+      <w:numFmt w:val="decimal"/>
+      <w:lvlText w:val="%4."/>
+      <w:lvlJc w:val="left"/>
+      <w:pPr>
+        <w:ind w:left="2880" w:hanging="360"/>
+      </w:pPr>
+    </w:lvl>
+    <w:lvl w:ilvl="4" w:tplc="04130019" w:tentative="1">
+      <w:start w:val="1"/>
+      <w:numFmt w:val="lowerLetter"/>
+      <w:lvlText w:val="%5."/>
+      <w:lvlJc w:val="left"/>
+      <w:pPr>
+        <w:ind w:left="3600" w:hanging="360"/>
+      </w:pPr>
+    </w:lvl>
+    <w:lvl w:ilvl="5" w:tplc="0413001B" w:tentative="1">
+      <w:start w:val="1"/>
+      <w:numFmt w:val="lowerRoman"/>
+      <w:lvlText w:val="%6."/>
+      <w:lvlJc w:val="right"/>
+      <w:pPr>
+        <w:ind w:left="4320" w:hanging="180"/>
+      </w:pPr>
+    </w:lvl>
+    <w:lvl w:ilvl="6" w:tplc="0413000F" w:tentative="1">
+      <w:start w:val="1"/>
+      <w:numFmt w:val="decimal"/>
+      <w:lvlText w:val="%7."/>
+      <w:lvlJc w:val="left"/>
+      <w:pPr>
+        <w:ind w:left="5040" w:hanging="360"/>
+      </w:pPr>
+    </w:lvl>
+    <w:lvl w:ilvl="7" w:tplc="04130019" w:tentative="1">
+      <w:start w:val="1"/>
+      <w:numFmt w:val="lowerLetter"/>
+      <w:lvlText w:val="%8."/>
+      <w:lvlJc w:val="left"/>
+      <w:pPr>
+        <w:ind w:left="5760" w:hanging="360"/>
+      </w:pPr>
+    </w:lvl>
+    <w:lvl w:ilvl="8" w:tplc="0413001B" w:tentative="1">
+      <w:start w:val="1"/>
+      <w:numFmt w:val="lowerRoman"/>
+      <w:lvlText w:val="%9."/>
+      <w:lvlJc w:val="right"/>
+      <w:pPr>
+        <w:ind w:left="6480" w:hanging="180"/>
+      </w:pPr>
+    </w:lvl>
+  </w:abstractNum>
+  <w:abstractNum w:abstractNumId="4" w15:restartNumberingAfterBreak="0">
+    <w:nsid w:val="72C67681"/>
+    <w:multiLevelType w:val="hybridMultilevel"/>
+    <w:tmpl w:val="F6A228FA"/>
+    <w:lvl w:ilvl="0" w:tplc="0413000F">
+      <w:start w:val="1"/>
+      <w:numFmt w:val="decimal"/>
+      <w:lvlText w:val="%1."/>
+      <w:lvlJc w:val="left"/>
+      <w:pPr>
+        <w:ind w:left="720" w:hanging="360"/>
+      </w:pPr>
+      <w:rPr>
+        <w:rFonts w:hint="default"/>
+      </w:rPr>
+    </w:lvl>
+    <w:lvl w:ilvl="1" w:tplc="04130019" w:tentative="1">
+      <w:start w:val="1"/>
+      <w:numFmt w:val="lowerLetter"/>
+      <w:lvlText w:val="%2."/>
+      <w:lvlJc w:val="left"/>
+      <w:pPr>
+        <w:ind w:left="1440" w:hanging="360"/>
+      </w:pPr>
+    </w:lvl>
+    <w:lvl w:ilvl="2" w:tplc="0413001B" w:tentative="1">
+      <w:start w:val="1"/>
+      <w:numFmt w:val="lowerRoman"/>
+      <w:lvlText w:val="%3."/>
+      <w:lvlJc w:val="right"/>
+      <w:pPr>
+        <w:ind w:left="2160" w:hanging="180"/>
+      </w:pPr>
+    </w:lvl>
+    <w:lvl w:ilvl="3" w:tplc="0413000F" w:tentative="1">
+      <w:start w:val="1"/>
+      <w:numFmt w:val="decimal"/>
+      <w:lvlText w:val="%4."/>
+      <w:lvlJc w:val="left"/>
+      <w:pPr>
+        <w:ind w:left="2880" w:hanging="360"/>
+      </w:pPr>
+    </w:lvl>
+    <w:lvl w:ilvl="4" w:tplc="04130019" w:tentative="1">
+      <w:start w:val="1"/>
+      <w:numFmt w:val="lowerLetter"/>
+      <w:lvlText w:val="%5."/>
+      <w:lvlJc w:val="left"/>
+      <w:pPr>
+        <w:ind w:left="3600" w:hanging="360"/>
+      </w:pPr>
+    </w:lvl>
+    <w:lvl w:ilvl="5" w:tplc="0413001B" w:tentative="1">
+      <w:start w:val="1"/>
+      <w:numFmt w:val="lowerRoman"/>
+      <w:lvlText w:val="%6."/>
+      <w:lvlJc w:val="right"/>
+      <w:pPr>
+        <w:ind w:left="4320" w:hanging="180"/>
+      </w:pPr>
+    </w:lvl>
+    <w:lvl w:ilvl="6" w:tplc="0413000F" w:tentative="1">
+      <w:start w:val="1"/>
+      <w:numFmt w:val="decimal"/>
+      <w:lvlText w:val="%7."/>
+      <w:lvlJc w:val="left"/>
+      <w:pPr>
+        <w:ind w:left="5040" w:hanging="360"/>
+      </w:pPr>
+    </w:lvl>
+    <w:lvl w:ilvl="7" w:tplc="04130019" w:tentative="1">
+      <w:start w:val="1"/>
+      <w:numFmt w:val="lowerLetter"/>
+      <w:lvlText w:val="%8."/>
+      <w:lvlJc w:val="left"/>
+      <w:pPr>
+        <w:ind w:left="5760" w:hanging="360"/>
+      </w:pPr>
+    </w:lvl>
+    <w:lvl w:ilvl="8" w:tplc="0413001B" w:tentative="1">
+      <w:start w:val="1"/>
+      <w:numFmt w:val="lowerRoman"/>
+      <w:lvlText w:val="%9."/>
+      <w:lvlJc w:val="right"/>
+      <w:pPr>
+        <w:ind w:left="6480" w:hanging="180"/>
+      </w:pPr>
+    </w:lvl>
+  </w:abstractNum>
+  <w:abstractNum w:abstractNumId="5" w15:restartNumberingAfterBreak="0">
     <w:nsid w:val="740368D9"/>
     <w:multiLevelType w:val="hybridMultilevel"/>
     <w:tmpl w:val="FA66C24E"/>
@@ -488,10 +1740,22 @@
     </w:lvl>
   </w:abstractNum>
   <w:num w:numId="1">
-    <w:abstractNumId w:val="0"/>
+    <w:abstractNumId w:val="1"/>
   </w:num>
   <w:num w:numId="2">
-    <w:abstractNumId w:val="1"/>
+    <w:abstractNumId w:val="5"/>
+  </w:num>
+  <w:num w:numId="3">
+    <w:abstractNumId w:val="2"/>
+  </w:num>
+  <w:num w:numId="4">
+    <w:abstractNumId w:val="3"/>
+  </w:num>
+  <w:num w:numId="5">
+    <w:abstractNumId w:val="4"/>
+  </w:num>
+  <w:num w:numId="6">
+    <w:abstractNumId w:val="0"/>
   </w:num>
 </w:numbering>
 </file>

</xml_diff>